<commit_message>
third commit for 3 pr
</commit_message>
<xml_diff>
--- a/Голубев (1).docx
+++ b/Голубев (1).docx
@@ -1,10 +1,12 @@
 
 <file path=word/document.xml><?xml version="1.0" encoding="utf-8"?>
-<w:document xmlns:wpc="http://schemas.microsoft.com/office/word/2010/wordprocessingCanvas" xmlns:cx="http://schemas.microsoft.com/office/drawing/2014/chartex" xmlns:mc="http://schemas.openxmlformats.org/markup-compatibility/2006" xmlns:o="urn:schemas-microsoft-com:office:office" xmlns:r="http://schemas.openxmlformats.org/officeDocument/2006/relationships" xmlns:m="http://schemas.openxmlformats.org/officeDocument/2006/math" xmlns:v="urn:schemas-microsoft-com:vml" xmlns:wp14="http://schemas.microsoft.com/office/word/2010/wordprocessingDrawing" xmlns:wp="http://schemas.openxmlformats.org/drawingml/2006/wordprocessingDrawing" xmlns:w10="urn:schemas-microsoft-com:office:word" xmlns:w="http://schemas.openxmlformats.org/wordprocessingml/2006/main" xmlns:w14="http://schemas.microsoft.com/office/word/2010/wordml" xmlns:w15="http://schemas.microsoft.com/office/word/2012/wordml" xmlns:w16se="http://schemas.microsoft.com/office/word/2015/wordml/symex" xmlns:wpg="http://schemas.microsoft.com/office/word/2010/wordprocessingGroup" xmlns:wpi="http://schemas.microsoft.com/office/word/2010/wordprocessingInk" xmlns:wne="http://schemas.microsoft.com/office/word/2006/wordml" xmlns:wps="http://schemas.microsoft.com/office/word/2010/wordprocessingShape" mc:Ignorable="w14 w15 w16se wp14">
+<w:document xmlns:wpc="http://schemas.microsoft.com/office/word/2010/wordprocessingCanvas" xmlns:cx="http://schemas.microsoft.com/office/drawing/2014/chartex" xmlns:cx1="http://schemas.microsoft.com/office/drawing/2015/9/8/chartex" xmlns:mc="http://schemas.openxmlformats.org/markup-compatibility/2006" xmlns:o="urn:schemas-microsoft-com:office:office" xmlns:r="http://schemas.openxmlformats.org/officeDocument/2006/relationships" xmlns:m="http://schemas.openxmlformats.org/officeDocument/2006/math" xmlns:v="urn:schemas-microsoft-com:vml" xmlns:wp14="http://schemas.microsoft.com/office/word/2010/wordprocessingDrawing" xmlns:wp="http://schemas.openxmlformats.org/drawingml/2006/wordprocessingDrawing" xmlns:w10="urn:schemas-microsoft-com:office:word" xmlns:w="http://schemas.openxmlformats.org/wordprocessingml/2006/main" xmlns:w14="http://schemas.microsoft.com/office/word/2010/wordml" xmlns:w15="http://schemas.microsoft.com/office/word/2012/wordml" xmlns:w16se="http://schemas.microsoft.com/office/word/2015/wordml/symex" xmlns:wpg="http://schemas.microsoft.com/office/word/2010/wordprocessingGroup" xmlns:wpi="http://schemas.microsoft.com/office/word/2010/wordprocessingInk" xmlns:wne="http://schemas.microsoft.com/office/word/2006/wordml" xmlns:wps="http://schemas.microsoft.com/office/word/2010/wordprocessingShape" mc:Ignorable="w14 w15 w16se wp14">
   <w:body>
     <w:p>
       <w:pPr>
         <w:pStyle w:val="a3"/>
+        <w:spacing w:line="360" w:lineRule="auto"/>
+        <w:ind w:firstLine="709"/>
         <w:rPr>
           <w:color w:val="000000"/>
           <w:sz w:val="27"/>
@@ -23,6 +25,8 @@
     <w:p>
       <w:pPr>
         <w:pStyle w:val="a3"/>
+        <w:spacing w:line="360" w:lineRule="auto"/>
+        <w:ind w:firstLine="709"/>
         <w:jc w:val="center"/>
         <w:rPr>
           <w:b/>
@@ -44,6 +48,8 @@
     <w:p>
       <w:pPr>
         <w:pStyle w:val="a3"/>
+        <w:spacing w:line="360" w:lineRule="auto"/>
+        <w:ind w:firstLine="709"/>
         <w:jc w:val="center"/>
         <w:rPr>
           <w:b/>
@@ -65,6 +71,8 @@
     <w:p>
       <w:pPr>
         <w:pStyle w:val="a3"/>
+        <w:spacing w:before="0" w:beforeAutospacing="0" w:after="0" w:afterAutospacing="0" w:line="360" w:lineRule="auto"/>
+        <w:ind w:firstLine="709"/>
         <w:rPr>
           <w:color w:val="000000"/>
           <w:sz w:val="27"/>
@@ -92,7 +100,11 @@
     <w:p>
       <w:pPr>
         <w:pStyle w:val="a3"/>
-        <w:rPr>
+        <w:spacing w:before="0" w:beforeAutospacing="0" w:after="0" w:afterAutospacing="0" w:line="360" w:lineRule="auto"/>
+        <w:ind w:firstLine="709"/>
+        <w:rPr>
+          <w:b/>
+          <w:bCs/>
           <w:color w:val="000000"/>
           <w:sz w:val="27"/>
           <w:szCs w:val="27"/>
@@ -100,6 +112,8 @@
       </w:pPr>
       <w:r>
         <w:rPr>
+          <w:b/>
+          <w:bCs/>
           <w:color w:val="000000"/>
           <w:sz w:val="27"/>
           <w:szCs w:val="27"/>
@@ -109,13 +123,12 @@
     </w:p>
     <w:p>
       <w:pPr>
-        <w:spacing w:after="3" w:line="398" w:lineRule="auto"/>
-        <w:ind w:left="-15"/>
+        <w:spacing w:after="0" w:line="360" w:lineRule="auto"/>
+        <w:ind w:firstLine="709"/>
         <w:rPr>
           <w:rFonts w:ascii="Times New Roman" w:eastAsia="Times New Roman" w:hAnsi="Times New Roman" w:cs="Times New Roman"/>
           <w:color w:val="000000"/>
-          <w:sz w:val="28"/>
-          <w:szCs w:val="28"/>
+          <w:sz w:val="24"/>
           <w:lang w:eastAsia="ru-RU"/>
         </w:rPr>
       </w:pPr>
@@ -136,13 +149,43 @@
           <w:lang w:eastAsia="ru-RU"/>
         </w:rPr>
         <w:t xml:space="preserve">зучить требования к отчетной документации и правилам оформления отчетов, критериями оценки. </w:t>
+      </w:r>
+    </w:p>
+    <w:p>
+      <w:pPr>
+        <w:spacing w:after="0" w:line="360" w:lineRule="auto"/>
+        <w:rPr>
+          <w:rFonts w:ascii="Times New Roman" w:eastAsia="Times New Roman" w:hAnsi="Times New Roman" w:cs="Times New Roman"/>
+          <w:color w:val="000000"/>
+          <w:sz w:val="24"/>
+          <w:lang w:eastAsia="ru-RU"/>
+        </w:rPr>
+      </w:pPr>
+    </w:p>
+    <w:p>
+      <w:pPr>
+        <w:spacing w:after="0" w:line="360" w:lineRule="auto"/>
+        <w:rPr>
+          <w:rFonts w:ascii="Times New Roman" w:eastAsia="Times New Roman" w:hAnsi="Times New Roman" w:cs="Times New Roman"/>
+          <w:color w:val="000000"/>
+          <w:sz w:val="24"/>
+          <w:lang w:eastAsia="ru-RU"/>
+        </w:rPr>
+      </w:pPr>
+      <w:r>
+        <w:rPr>
+          <w:rFonts w:ascii="Times New Roman" w:eastAsia="Times New Roman" w:hAnsi="Times New Roman" w:cs="Times New Roman"/>
+          <w:color w:val="000000"/>
+          <w:sz w:val="24"/>
+          <w:lang w:eastAsia="ru-RU"/>
+        </w:rPr>
+        <w:t>Таблица 1</w:t>
       </w:r>
     </w:p>
     <w:tbl>
       <w:tblPr>
         <w:tblStyle w:val="TableGrid"/>
-        <w:tblpPr w:vertAnchor="page" w:horzAnchor="page" w:tblpX="1594" w:tblpY="6980"/>
-        <w:tblOverlap w:val="never"/>
+        <w:tblpPr w:vertAnchor="text" w:horzAnchor="page" w:tblpX="1594" w:tblpY="1"/>
         <w:tblW w:w="9573" w:type="dxa"/>
         <w:tblInd w:w="0" w:type="dxa"/>
         <w:tblCellMar>
@@ -177,16 +220,16 @@
               <w:rPr>
                 <w:rFonts w:ascii="Times New Roman" w:hAnsi="Times New Roman" w:cs="Times New Roman"/>
                 <w:color w:val="000000"/>
-                <w:sz w:val="28"/>
-                <w:szCs w:val="28"/>
-              </w:rPr>
-            </w:pPr>
-            <w:r>
-              <w:rPr>
-                <w:rFonts w:ascii="Times New Roman" w:hAnsi="Times New Roman" w:cs="Times New Roman"/>
-                <w:color w:val="000000"/>
-                <w:sz w:val="28"/>
-                <w:szCs w:val="28"/>
+                <w:sz w:val="24"/>
+                <w:szCs w:val="24"/>
+              </w:rPr>
+            </w:pPr>
+            <w:r>
+              <w:rPr>
+                <w:rFonts w:ascii="Times New Roman" w:hAnsi="Times New Roman" w:cs="Times New Roman"/>
+                <w:color w:val="000000"/>
+                <w:sz w:val="24"/>
+                <w:szCs w:val="24"/>
               </w:rPr>
               <w:t xml:space="preserve">Критерий </w:t>
             </w:r>
@@ -208,16 +251,16 @@
               <w:rPr>
                 <w:rFonts w:ascii="Times New Roman" w:hAnsi="Times New Roman" w:cs="Times New Roman"/>
                 <w:color w:val="000000"/>
-                <w:sz w:val="28"/>
-                <w:szCs w:val="28"/>
-              </w:rPr>
-            </w:pPr>
-            <w:r>
-              <w:rPr>
-                <w:rFonts w:ascii="Times New Roman" w:hAnsi="Times New Roman" w:cs="Times New Roman"/>
-                <w:color w:val="000000"/>
-                <w:sz w:val="28"/>
-                <w:szCs w:val="28"/>
+                <w:sz w:val="24"/>
+                <w:szCs w:val="24"/>
+              </w:rPr>
+            </w:pPr>
+            <w:r>
+              <w:rPr>
+                <w:rFonts w:ascii="Times New Roman" w:hAnsi="Times New Roman" w:cs="Times New Roman"/>
+                <w:color w:val="000000"/>
+                <w:sz w:val="24"/>
+                <w:szCs w:val="24"/>
               </w:rPr>
               <w:t xml:space="preserve">Допустимые значения </w:t>
             </w:r>
@@ -240,16 +283,16 @@
               <w:rPr>
                 <w:rFonts w:ascii="Times New Roman" w:hAnsi="Times New Roman" w:cs="Times New Roman"/>
                 <w:color w:val="000000"/>
-                <w:sz w:val="28"/>
-                <w:szCs w:val="28"/>
-              </w:rPr>
-            </w:pPr>
-            <w:r>
-              <w:rPr>
-                <w:rFonts w:ascii="Times New Roman" w:hAnsi="Times New Roman" w:cs="Times New Roman"/>
-                <w:color w:val="000000"/>
-                <w:sz w:val="28"/>
-                <w:szCs w:val="28"/>
+                <w:sz w:val="24"/>
+                <w:szCs w:val="24"/>
+              </w:rPr>
+            </w:pPr>
+            <w:r>
+              <w:rPr>
+                <w:rFonts w:ascii="Times New Roman" w:hAnsi="Times New Roman" w:cs="Times New Roman"/>
+                <w:color w:val="000000"/>
+                <w:sz w:val="24"/>
+                <w:szCs w:val="24"/>
               </w:rPr>
               <w:t xml:space="preserve">Комментарий </w:t>
             </w:r>
@@ -276,16 +319,16 @@
               <w:rPr>
                 <w:rFonts w:ascii="Times New Roman" w:hAnsi="Times New Roman" w:cs="Times New Roman"/>
                 <w:color w:val="000000"/>
-                <w:sz w:val="28"/>
-                <w:szCs w:val="28"/>
-              </w:rPr>
-            </w:pPr>
-            <w:r>
-              <w:rPr>
-                <w:rFonts w:ascii="Times New Roman" w:hAnsi="Times New Roman" w:cs="Times New Roman"/>
-                <w:color w:val="000000"/>
-                <w:sz w:val="28"/>
-                <w:szCs w:val="28"/>
+                <w:sz w:val="24"/>
+                <w:szCs w:val="24"/>
+              </w:rPr>
+            </w:pPr>
+            <w:r>
+              <w:rPr>
+                <w:rFonts w:ascii="Times New Roman" w:hAnsi="Times New Roman" w:cs="Times New Roman"/>
+                <w:color w:val="000000"/>
+                <w:sz w:val="24"/>
+                <w:szCs w:val="24"/>
               </w:rPr>
               <w:t xml:space="preserve">Цвет шрифта </w:t>
             </w:r>
@@ -307,16 +350,16 @@
               <w:rPr>
                 <w:rFonts w:ascii="Times New Roman" w:hAnsi="Times New Roman" w:cs="Times New Roman"/>
                 <w:color w:val="000000"/>
-                <w:sz w:val="28"/>
-                <w:szCs w:val="28"/>
-              </w:rPr>
-            </w:pPr>
-            <w:r>
-              <w:rPr>
-                <w:rFonts w:ascii="Times New Roman" w:hAnsi="Times New Roman" w:cs="Times New Roman"/>
-                <w:color w:val="000000"/>
-                <w:sz w:val="28"/>
-                <w:szCs w:val="28"/>
+                <w:sz w:val="24"/>
+                <w:szCs w:val="24"/>
+              </w:rPr>
+            </w:pPr>
+            <w:r>
+              <w:rPr>
+                <w:rFonts w:ascii="Times New Roman" w:hAnsi="Times New Roman" w:cs="Times New Roman"/>
+                <w:color w:val="000000"/>
+                <w:sz w:val="24"/>
+                <w:szCs w:val="24"/>
               </w:rPr>
               <w:t xml:space="preserve"> </w:t>
             </w:r>
@@ -324,8 +367,8 @@
               <w:rPr>
                 <w:rFonts w:ascii="Times New Roman" w:hAnsi="Times New Roman" w:cs="Times New Roman"/>
                 <w:color w:val="202124"/>
-                <w:sz w:val="28"/>
-                <w:szCs w:val="28"/>
+                <w:sz w:val="24"/>
+                <w:szCs w:val="24"/>
                 <w:shd w:val="clear" w:color="auto" w:fill="FFFFFF"/>
               </w:rPr>
               <w:t>черный</w:t>
@@ -349,16 +392,16 @@
               <w:rPr>
                 <w:rFonts w:ascii="Times New Roman" w:hAnsi="Times New Roman" w:cs="Times New Roman"/>
                 <w:color w:val="000000"/>
-                <w:sz w:val="28"/>
-                <w:szCs w:val="28"/>
-              </w:rPr>
-            </w:pPr>
-            <w:r>
-              <w:rPr>
-                <w:rFonts w:ascii="Times New Roman" w:hAnsi="Times New Roman" w:cs="Times New Roman"/>
-                <w:color w:val="000000"/>
-                <w:sz w:val="28"/>
-                <w:szCs w:val="28"/>
+                <w:sz w:val="24"/>
+                <w:szCs w:val="24"/>
+              </w:rPr>
+            </w:pPr>
+            <w:r>
+              <w:rPr>
+                <w:rFonts w:ascii="Times New Roman" w:hAnsi="Times New Roman" w:cs="Times New Roman"/>
+                <w:color w:val="000000"/>
+                <w:sz w:val="24"/>
+                <w:szCs w:val="24"/>
               </w:rPr>
               <w:t xml:space="preserve"> </w:t>
             </w:r>
@@ -385,16 +428,16 @@
               <w:rPr>
                 <w:rFonts w:ascii="Times New Roman" w:hAnsi="Times New Roman" w:cs="Times New Roman"/>
                 <w:color w:val="000000"/>
-                <w:sz w:val="28"/>
-                <w:szCs w:val="28"/>
-              </w:rPr>
-            </w:pPr>
-            <w:r>
-              <w:rPr>
-                <w:rFonts w:ascii="Times New Roman" w:hAnsi="Times New Roman" w:cs="Times New Roman"/>
-                <w:color w:val="000000"/>
-                <w:sz w:val="28"/>
-                <w:szCs w:val="28"/>
+                <w:sz w:val="24"/>
+                <w:szCs w:val="24"/>
+              </w:rPr>
+            </w:pPr>
+            <w:r>
+              <w:rPr>
+                <w:rFonts w:ascii="Times New Roman" w:hAnsi="Times New Roman" w:cs="Times New Roman"/>
+                <w:color w:val="000000"/>
+                <w:sz w:val="24"/>
+                <w:szCs w:val="24"/>
               </w:rPr>
               <w:t xml:space="preserve">Тип шрифта </w:t>
             </w:r>
@@ -416,75 +459,29 @@
               <w:rPr>
                 <w:rFonts w:ascii="Times New Roman" w:hAnsi="Times New Roman" w:cs="Times New Roman"/>
                 <w:color w:val="000000"/>
-                <w:sz w:val="28"/>
-                <w:szCs w:val="28"/>
-              </w:rPr>
-            </w:pPr>
-            <w:r>
-              <w:rPr>
-                <w:rFonts w:ascii="Times New Roman" w:hAnsi="Times New Roman" w:cs="Times New Roman"/>
-                <w:color w:val="000000"/>
-                <w:sz w:val="28"/>
-                <w:szCs w:val="28"/>
+                <w:sz w:val="24"/>
+                <w:szCs w:val="24"/>
+              </w:rPr>
+            </w:pPr>
+            <w:r>
+              <w:rPr>
+                <w:rFonts w:ascii="Times New Roman" w:hAnsi="Times New Roman" w:cs="Times New Roman"/>
+                <w:color w:val="000000"/>
+                <w:sz w:val="24"/>
+                <w:szCs w:val="24"/>
               </w:rPr>
               <w:t xml:space="preserve"> </w:t>
             </w:r>
-            <w:proofErr w:type="spellStart"/>
             <w:r>
               <w:rPr>
                 <w:rFonts w:ascii="Times New Roman" w:hAnsi="Times New Roman" w:cs="Times New Roman"/>
                 <w:color w:val="202124"/>
-                <w:sz w:val="28"/>
-                <w:szCs w:val="28"/>
+                <w:sz w:val="24"/>
+                <w:szCs w:val="24"/>
                 <w:shd w:val="clear" w:color="auto" w:fill="FFFFFF"/>
               </w:rPr>
-              <w:t>Times</w:t>
-            </w:r>
-            <w:proofErr w:type="spellEnd"/>
-            <w:r>
-              <w:rPr>
-                <w:rFonts w:ascii="Times New Roman" w:hAnsi="Times New Roman" w:cs="Times New Roman"/>
-                <w:color w:val="202124"/>
-                <w:sz w:val="28"/>
-                <w:szCs w:val="28"/>
-                <w:shd w:val="clear" w:color="auto" w:fill="FFFFFF"/>
-              </w:rPr>
-              <w:t xml:space="preserve"> </w:t>
-            </w:r>
-            <w:proofErr w:type="spellStart"/>
-            <w:r>
-              <w:rPr>
-                <w:rFonts w:ascii="Times New Roman" w:hAnsi="Times New Roman" w:cs="Times New Roman"/>
-                <w:color w:val="202124"/>
-                <w:sz w:val="28"/>
-                <w:szCs w:val="28"/>
-                <w:shd w:val="clear" w:color="auto" w:fill="FFFFFF"/>
-              </w:rPr>
-              <w:t>New</w:t>
-            </w:r>
-            <w:proofErr w:type="spellEnd"/>
-            <w:r>
-              <w:rPr>
-                <w:rFonts w:ascii="Times New Roman" w:hAnsi="Times New Roman" w:cs="Times New Roman"/>
-                <w:color w:val="202124"/>
-                <w:sz w:val="28"/>
-                <w:szCs w:val="28"/>
-                <w:shd w:val="clear" w:color="auto" w:fill="FFFFFF"/>
-              </w:rPr>
-              <w:t xml:space="preserve"> </w:t>
-            </w:r>
-            <w:proofErr w:type="spellStart"/>
-            <w:r>
-              <w:rPr>
-                <w:rFonts w:ascii="Times New Roman" w:hAnsi="Times New Roman" w:cs="Times New Roman"/>
-                <w:color w:val="202124"/>
-                <w:sz w:val="28"/>
-                <w:szCs w:val="28"/>
-                <w:shd w:val="clear" w:color="auto" w:fill="FFFFFF"/>
-              </w:rPr>
-              <w:t>Roman</w:t>
-            </w:r>
-            <w:proofErr w:type="spellEnd"/>
+              <w:t>Times New Roman</w:t>
+            </w:r>
           </w:p>
         </w:tc>
         <w:tc>
@@ -504,16 +501,16 @@
               <w:rPr>
                 <w:rFonts w:ascii="Times New Roman" w:hAnsi="Times New Roman" w:cs="Times New Roman"/>
                 <w:color w:val="000000"/>
-                <w:sz w:val="28"/>
-                <w:szCs w:val="28"/>
-              </w:rPr>
-            </w:pPr>
-            <w:r>
-              <w:rPr>
-                <w:rFonts w:ascii="Times New Roman" w:hAnsi="Times New Roman" w:cs="Times New Roman"/>
-                <w:color w:val="000000"/>
-                <w:sz w:val="28"/>
-                <w:szCs w:val="28"/>
+                <w:sz w:val="24"/>
+                <w:szCs w:val="24"/>
+              </w:rPr>
+            </w:pPr>
+            <w:r>
+              <w:rPr>
+                <w:rFonts w:ascii="Times New Roman" w:hAnsi="Times New Roman" w:cs="Times New Roman"/>
+                <w:color w:val="000000"/>
+                <w:sz w:val="24"/>
+                <w:szCs w:val="24"/>
               </w:rPr>
               <w:t xml:space="preserve"> </w:t>
             </w:r>
@@ -540,16 +537,16 @@
               <w:rPr>
                 <w:rFonts w:ascii="Times New Roman" w:hAnsi="Times New Roman" w:cs="Times New Roman"/>
                 <w:color w:val="000000"/>
-                <w:sz w:val="28"/>
-                <w:szCs w:val="28"/>
-              </w:rPr>
-            </w:pPr>
-            <w:r>
-              <w:rPr>
-                <w:rFonts w:ascii="Times New Roman" w:hAnsi="Times New Roman" w:cs="Times New Roman"/>
-                <w:color w:val="000000"/>
-                <w:sz w:val="28"/>
-                <w:szCs w:val="28"/>
+                <w:sz w:val="24"/>
+                <w:szCs w:val="24"/>
+              </w:rPr>
+            </w:pPr>
+            <w:r>
+              <w:rPr>
+                <w:rFonts w:ascii="Times New Roman" w:hAnsi="Times New Roman" w:cs="Times New Roman"/>
+                <w:color w:val="000000"/>
+                <w:sz w:val="24"/>
+                <w:szCs w:val="24"/>
               </w:rPr>
               <w:t xml:space="preserve">Начертание шрифта определений </w:t>
             </w:r>
@@ -571,16 +568,16 @@
               <w:rPr>
                 <w:rFonts w:ascii="Times New Roman" w:hAnsi="Times New Roman" w:cs="Times New Roman"/>
                 <w:color w:val="000000"/>
-                <w:sz w:val="28"/>
-                <w:szCs w:val="28"/>
-              </w:rPr>
-            </w:pPr>
-            <w:r>
-              <w:rPr>
-                <w:rFonts w:ascii="Times New Roman" w:hAnsi="Times New Roman" w:cs="Times New Roman"/>
-                <w:color w:val="000000"/>
-                <w:sz w:val="28"/>
-                <w:szCs w:val="28"/>
+                <w:sz w:val="24"/>
+                <w:szCs w:val="24"/>
+              </w:rPr>
+            </w:pPr>
+            <w:r>
+              <w:rPr>
+                <w:rFonts w:ascii="Times New Roman" w:hAnsi="Times New Roman" w:cs="Times New Roman"/>
+                <w:color w:val="000000"/>
+                <w:sz w:val="24"/>
+                <w:szCs w:val="24"/>
               </w:rPr>
               <w:t>Допускается использование курсива</w:t>
             </w:r>
@@ -603,16 +600,16 @@
               <w:rPr>
                 <w:rFonts w:ascii="Times New Roman" w:hAnsi="Times New Roman" w:cs="Times New Roman"/>
                 <w:color w:val="000000"/>
-                <w:sz w:val="28"/>
-                <w:szCs w:val="28"/>
-              </w:rPr>
-            </w:pPr>
-            <w:r>
-              <w:rPr>
-                <w:rFonts w:ascii="Times New Roman" w:hAnsi="Times New Roman" w:cs="Times New Roman"/>
-                <w:color w:val="000000"/>
-                <w:sz w:val="28"/>
-                <w:szCs w:val="28"/>
+                <w:sz w:val="24"/>
+                <w:szCs w:val="24"/>
+              </w:rPr>
+            </w:pPr>
+            <w:r>
+              <w:rPr>
+                <w:rFonts w:ascii="Times New Roman" w:hAnsi="Times New Roman" w:cs="Times New Roman"/>
+                <w:color w:val="000000"/>
+                <w:sz w:val="24"/>
+                <w:szCs w:val="24"/>
               </w:rPr>
               <w:t xml:space="preserve"> Для акцентирования внимания может применяться выделение текста с помощью шрифта иного начертания, чем шрифт основного текста, но того же кегля и гарнитуры. Разрешается для написания определенных терминов, формул, теорем применять шрифты разной гарнитуры</w:t>
             </w:r>
@@ -639,16 +636,16 @@
               <w:rPr>
                 <w:rFonts w:ascii="Times New Roman" w:hAnsi="Times New Roman" w:cs="Times New Roman"/>
                 <w:color w:val="000000"/>
-                <w:sz w:val="28"/>
-                <w:szCs w:val="28"/>
-              </w:rPr>
-            </w:pPr>
-            <w:r>
-              <w:rPr>
-                <w:rFonts w:ascii="Times New Roman" w:hAnsi="Times New Roman" w:cs="Times New Roman"/>
-                <w:color w:val="000000"/>
-                <w:sz w:val="28"/>
-                <w:szCs w:val="28"/>
+                <w:sz w:val="24"/>
+                <w:szCs w:val="24"/>
+              </w:rPr>
+            </w:pPr>
+            <w:r>
+              <w:rPr>
+                <w:rFonts w:ascii="Times New Roman" w:hAnsi="Times New Roman" w:cs="Times New Roman"/>
+                <w:color w:val="000000"/>
+                <w:sz w:val="24"/>
+                <w:szCs w:val="24"/>
               </w:rPr>
               <w:t xml:space="preserve">Интервал для текста </w:t>
             </w:r>
@@ -670,16 +667,16 @@
               <w:rPr>
                 <w:rFonts w:ascii="Times New Roman" w:hAnsi="Times New Roman" w:cs="Times New Roman"/>
                 <w:color w:val="000000"/>
-                <w:sz w:val="28"/>
-                <w:szCs w:val="28"/>
-              </w:rPr>
-            </w:pPr>
-            <w:r>
-              <w:rPr>
-                <w:rFonts w:ascii="Times New Roman" w:hAnsi="Times New Roman" w:cs="Times New Roman"/>
-                <w:color w:val="000000"/>
-                <w:sz w:val="28"/>
-                <w:szCs w:val="28"/>
+                <w:sz w:val="24"/>
+                <w:szCs w:val="24"/>
+              </w:rPr>
+            </w:pPr>
+            <w:r>
+              <w:rPr>
+                <w:rFonts w:ascii="Times New Roman" w:hAnsi="Times New Roman" w:cs="Times New Roman"/>
+                <w:color w:val="000000"/>
+                <w:sz w:val="24"/>
+                <w:szCs w:val="24"/>
               </w:rPr>
               <w:t xml:space="preserve">Полуторный </w:t>
             </w:r>
@@ -702,16 +699,16 @@
               <w:rPr>
                 <w:rFonts w:ascii="Times New Roman" w:hAnsi="Times New Roman" w:cs="Times New Roman"/>
                 <w:color w:val="000000"/>
-                <w:sz w:val="28"/>
-                <w:szCs w:val="28"/>
-              </w:rPr>
-            </w:pPr>
-            <w:r>
-              <w:rPr>
-                <w:rFonts w:ascii="Times New Roman" w:hAnsi="Times New Roman" w:cs="Times New Roman"/>
-                <w:color w:val="000000"/>
-                <w:sz w:val="28"/>
-                <w:szCs w:val="28"/>
+                <w:sz w:val="24"/>
+                <w:szCs w:val="24"/>
+              </w:rPr>
+            </w:pPr>
+            <w:r>
+              <w:rPr>
+                <w:rFonts w:ascii="Times New Roman" w:hAnsi="Times New Roman" w:cs="Times New Roman"/>
+                <w:color w:val="000000"/>
+                <w:sz w:val="24"/>
+                <w:szCs w:val="24"/>
               </w:rPr>
               <w:t xml:space="preserve">Допускается одинарный при объеме отчета больше 500 страниц </w:t>
             </w:r>
@@ -738,16 +735,16 @@
               <w:rPr>
                 <w:rFonts w:ascii="Times New Roman" w:hAnsi="Times New Roman" w:cs="Times New Roman"/>
                 <w:color w:val="000000"/>
-                <w:sz w:val="28"/>
-                <w:szCs w:val="28"/>
-              </w:rPr>
-            </w:pPr>
-            <w:r>
-              <w:rPr>
-                <w:rFonts w:ascii="Times New Roman" w:hAnsi="Times New Roman" w:cs="Times New Roman"/>
-                <w:color w:val="000000"/>
-                <w:sz w:val="28"/>
-                <w:szCs w:val="28"/>
+                <w:sz w:val="24"/>
+                <w:szCs w:val="24"/>
+              </w:rPr>
+            </w:pPr>
+            <w:r>
+              <w:rPr>
+                <w:rFonts w:ascii="Times New Roman" w:hAnsi="Times New Roman" w:cs="Times New Roman"/>
+                <w:color w:val="000000"/>
+                <w:sz w:val="24"/>
+                <w:szCs w:val="24"/>
               </w:rPr>
               <w:t xml:space="preserve">Размеры полей документа (левое, правое, верхнее и нижнее) </w:t>
             </w:r>
@@ -769,16 +766,16 @@
               <w:rPr>
                 <w:rFonts w:ascii="Times New Roman" w:hAnsi="Times New Roman" w:cs="Times New Roman"/>
                 <w:color w:val="000000"/>
-                <w:sz w:val="28"/>
-                <w:szCs w:val="28"/>
-              </w:rPr>
-            </w:pPr>
-            <w:r>
-              <w:rPr>
-                <w:rFonts w:ascii="Times New Roman" w:hAnsi="Times New Roman" w:cs="Times New Roman"/>
-                <w:color w:val="000000"/>
-                <w:sz w:val="28"/>
-                <w:szCs w:val="28"/>
+                <w:sz w:val="24"/>
+                <w:szCs w:val="24"/>
+              </w:rPr>
+            </w:pPr>
+            <w:r>
+              <w:rPr>
+                <w:rFonts w:ascii="Times New Roman" w:hAnsi="Times New Roman" w:cs="Times New Roman"/>
+                <w:color w:val="000000"/>
+                <w:sz w:val="24"/>
+                <w:szCs w:val="24"/>
               </w:rPr>
               <w:t xml:space="preserve"> левое - 30 мм, правое - 15 мм, верхнее и нижнее - 20 мм</w:t>
             </w:r>
@@ -801,16 +798,16 @@
               <w:rPr>
                 <w:rFonts w:ascii="Times New Roman" w:hAnsi="Times New Roman" w:cs="Times New Roman"/>
                 <w:color w:val="000000"/>
-                <w:sz w:val="28"/>
-                <w:szCs w:val="28"/>
-              </w:rPr>
-            </w:pPr>
-            <w:r>
-              <w:rPr>
-                <w:rFonts w:ascii="Times New Roman" w:hAnsi="Times New Roman" w:cs="Times New Roman"/>
-                <w:color w:val="000000"/>
-                <w:sz w:val="28"/>
-                <w:szCs w:val="28"/>
+                <w:sz w:val="24"/>
+                <w:szCs w:val="24"/>
+              </w:rPr>
+            </w:pPr>
+            <w:r>
+              <w:rPr>
+                <w:rFonts w:ascii="Times New Roman" w:hAnsi="Times New Roman" w:cs="Times New Roman"/>
+                <w:color w:val="000000"/>
+                <w:sz w:val="24"/>
+                <w:szCs w:val="24"/>
               </w:rPr>
               <w:t xml:space="preserve"> Абзацный отступ должен быть одинаковым по всему тексту отчета и равен 1,25 см</w:t>
             </w:r>
@@ -837,16 +834,16 @@
               <w:rPr>
                 <w:rFonts w:ascii="Times New Roman" w:hAnsi="Times New Roman" w:cs="Times New Roman"/>
                 <w:color w:val="000000"/>
-                <w:sz w:val="28"/>
-                <w:szCs w:val="28"/>
-              </w:rPr>
-            </w:pPr>
-            <w:r>
-              <w:rPr>
-                <w:rFonts w:ascii="Times New Roman" w:hAnsi="Times New Roman" w:cs="Times New Roman"/>
-                <w:color w:val="000000"/>
-                <w:sz w:val="28"/>
-                <w:szCs w:val="28"/>
+                <w:sz w:val="24"/>
+                <w:szCs w:val="24"/>
+              </w:rPr>
+            </w:pPr>
+            <w:r>
+              <w:rPr>
+                <w:rFonts w:ascii="Times New Roman" w:hAnsi="Times New Roman" w:cs="Times New Roman"/>
+                <w:color w:val="000000"/>
+                <w:sz w:val="24"/>
+                <w:szCs w:val="24"/>
               </w:rPr>
               <w:t xml:space="preserve">Шрифт для заголовков структурных элементов </w:t>
             </w:r>
@@ -868,16 +865,16 @@
               <w:rPr>
                 <w:rFonts w:ascii="Times New Roman" w:hAnsi="Times New Roman" w:cs="Times New Roman"/>
                 <w:color w:val="000000"/>
-                <w:sz w:val="28"/>
-                <w:szCs w:val="28"/>
-              </w:rPr>
-            </w:pPr>
-            <w:r>
-              <w:rPr>
-                <w:rFonts w:ascii="Times New Roman" w:hAnsi="Times New Roman" w:cs="Times New Roman"/>
-                <w:color w:val="000000"/>
-                <w:sz w:val="28"/>
-                <w:szCs w:val="28"/>
+                <w:sz w:val="24"/>
+                <w:szCs w:val="24"/>
+              </w:rPr>
+            </w:pPr>
+            <w:r>
+              <w:rPr>
+                <w:rFonts w:ascii="Times New Roman" w:hAnsi="Times New Roman" w:cs="Times New Roman"/>
+                <w:color w:val="000000"/>
+                <w:sz w:val="24"/>
+                <w:szCs w:val="24"/>
               </w:rPr>
               <w:t xml:space="preserve"> Полужирный шрифт</w:t>
             </w:r>
@@ -900,16 +897,188 @@
               <w:rPr>
                 <w:rFonts w:ascii="Times New Roman" w:hAnsi="Times New Roman" w:cs="Times New Roman"/>
                 <w:color w:val="000000"/>
-                <w:sz w:val="28"/>
-                <w:szCs w:val="28"/>
-              </w:rPr>
-            </w:pPr>
-            <w:r>
-              <w:rPr>
-                <w:rFonts w:ascii="Times New Roman" w:hAnsi="Times New Roman" w:cs="Times New Roman"/>
-                <w:color w:val="000000"/>
-                <w:sz w:val="28"/>
-                <w:szCs w:val="28"/>
+                <w:sz w:val="24"/>
+                <w:szCs w:val="24"/>
+              </w:rPr>
+            </w:pPr>
+            <w:r>
+              <w:rPr>
+                <w:rFonts w:ascii="Times New Roman" w:hAnsi="Times New Roman" w:cs="Times New Roman"/>
+                <w:color w:val="000000"/>
+                <w:sz w:val="24"/>
+                <w:szCs w:val="24"/>
+              </w:rPr>
+              <w:t xml:space="preserve"> </w:t>
+            </w:r>
+          </w:p>
+        </w:tc>
+      </w:tr>
+    </w:tbl>
+    <w:p>
+      <w:pPr>
+        <w:spacing w:after="0" w:line="360" w:lineRule="auto"/>
+        <w:rPr>
+          <w:rFonts w:ascii="Times New Roman" w:eastAsia="Times New Roman" w:hAnsi="Times New Roman" w:cs="Times New Roman"/>
+          <w:color w:val="000000"/>
+          <w:sz w:val="24"/>
+          <w:lang w:eastAsia="ru-RU"/>
+        </w:rPr>
+      </w:pPr>
+    </w:p>
+    <w:p>
+      <w:pPr>
+        <w:spacing w:after="0" w:line="360" w:lineRule="auto"/>
+        <w:rPr>
+          <w:rFonts w:ascii="Times New Roman" w:eastAsia="Times New Roman" w:hAnsi="Times New Roman" w:cs="Times New Roman"/>
+          <w:color w:val="000000"/>
+          <w:sz w:val="24"/>
+          <w:lang w:eastAsia="ru-RU"/>
+        </w:rPr>
+      </w:pPr>
+    </w:p>
+    <w:p>
+      <w:pPr>
+        <w:spacing w:after="0" w:line="360" w:lineRule="auto"/>
+        <w:rPr>
+          <w:rFonts w:ascii="Times New Roman" w:eastAsia="Times New Roman" w:hAnsi="Times New Roman" w:cs="Times New Roman"/>
+          <w:color w:val="000000"/>
+          <w:sz w:val="24"/>
+          <w:lang w:eastAsia="ru-RU"/>
+        </w:rPr>
+      </w:pPr>
+    </w:p>
+    <w:p>
+      <w:pPr>
+        <w:spacing w:after="0" w:line="360" w:lineRule="auto"/>
+        <w:rPr>
+          <w:rFonts w:ascii="Times New Roman" w:eastAsia="Times New Roman" w:hAnsi="Times New Roman" w:cs="Times New Roman"/>
+          <w:color w:val="000000"/>
+          <w:sz w:val="24"/>
+          <w:lang w:eastAsia="ru-RU"/>
+        </w:rPr>
+      </w:pPr>
+      <w:r>
+        <w:rPr>
+          <w:rFonts w:ascii="Times New Roman" w:eastAsia="Times New Roman" w:hAnsi="Times New Roman" w:cs="Times New Roman"/>
+          <w:color w:val="000000"/>
+          <w:sz w:val="24"/>
+          <w:lang w:eastAsia="ru-RU"/>
+        </w:rPr>
+        <w:lastRenderedPageBreak/>
+        <w:t>Продолжение таблицы 1</w:t>
+      </w:r>
+    </w:p>
+    <w:tbl>
+      <w:tblPr>
+        <w:tblStyle w:val="TableGrid"/>
+        <w:tblpPr w:vertAnchor="text" w:horzAnchor="page" w:tblpX="1594" w:tblpY="1"/>
+        <w:tblW w:w="9573" w:type="dxa"/>
+        <w:tblInd w:w="0" w:type="dxa"/>
+        <w:tblCellMar>
+          <w:top w:w="14" w:type="dxa"/>
+          <w:left w:w="108" w:type="dxa"/>
+          <w:right w:w="91" w:type="dxa"/>
+        </w:tblCellMar>
+        <w:tblLook w:val="04A0" w:firstRow="1" w:lastRow="0" w:firstColumn="1" w:lastColumn="0" w:noHBand="0" w:noVBand="1"/>
+      </w:tblPr>
+      <w:tblGrid>
+        <w:gridCol w:w="3190"/>
+        <w:gridCol w:w="3190"/>
+        <w:gridCol w:w="3193"/>
+      </w:tblGrid>
+      <w:tr>
+        <w:trPr>
+          <w:trHeight w:val="838"/>
+        </w:trPr>
+        <w:tc>
+          <w:tcPr>
+            <w:tcW w:w="3190" w:type="dxa"/>
+            <w:tcBorders>
+              <w:top w:val="single" w:sz="4" w:space="0" w:color="000000"/>
+              <w:left w:val="single" w:sz="4" w:space="0" w:color="000000"/>
+              <w:bottom w:val="single" w:sz="4" w:space="0" w:color="000000"/>
+              <w:right w:val="single" w:sz="4" w:space="0" w:color="000000"/>
+            </w:tcBorders>
+          </w:tcPr>
+          <w:p>
+            <w:pPr>
+              <w:spacing w:line="259" w:lineRule="auto"/>
+              <w:rPr>
+                <w:rFonts w:ascii="Times New Roman" w:hAnsi="Times New Roman" w:cs="Times New Roman"/>
+                <w:color w:val="000000"/>
+                <w:sz w:val="24"/>
+                <w:szCs w:val="24"/>
+              </w:rPr>
+            </w:pPr>
+            <w:r>
+              <w:rPr>
+                <w:rFonts w:ascii="Times New Roman" w:hAnsi="Times New Roman" w:cs="Times New Roman"/>
+                <w:color w:val="000000"/>
+                <w:sz w:val="24"/>
+                <w:szCs w:val="24"/>
+              </w:rPr>
+              <w:t xml:space="preserve">Расположение заголовков структурных элементов </w:t>
+            </w:r>
+          </w:p>
+        </w:tc>
+        <w:tc>
+          <w:tcPr>
+            <w:tcW w:w="3190" w:type="dxa"/>
+            <w:tcBorders>
+              <w:top w:val="single" w:sz="4" w:space="0" w:color="000000"/>
+              <w:left w:val="single" w:sz="4" w:space="0" w:color="000000"/>
+              <w:bottom w:val="single" w:sz="4" w:space="0" w:color="000000"/>
+              <w:right w:val="single" w:sz="4" w:space="0" w:color="000000"/>
+            </w:tcBorders>
+          </w:tcPr>
+          <w:p>
+            <w:pPr>
+              <w:spacing w:line="259" w:lineRule="auto"/>
+              <w:rPr>
+                <w:rFonts w:ascii="Times New Roman" w:hAnsi="Times New Roman" w:cs="Times New Roman"/>
+                <w:color w:val="000000"/>
+                <w:sz w:val="24"/>
+                <w:szCs w:val="24"/>
+              </w:rPr>
+            </w:pPr>
+            <w:r>
+              <w:rPr>
+                <w:rFonts w:ascii="Times New Roman" w:hAnsi="Times New Roman" w:cs="Times New Roman"/>
+                <w:color w:val="000000"/>
+                <w:sz w:val="24"/>
+                <w:szCs w:val="24"/>
+              </w:rPr>
+              <w:t xml:space="preserve">  Заголовки структурных элементов следует располагать в середине строки без точки в конце, прописными буквами, не подчеркивая. Каждый структурный элемент и каждый раздел основной части отчета начинаются новой страницы.</w:t>
+            </w:r>
+          </w:p>
+        </w:tc>
+        <w:tc>
+          <w:tcPr>
+            <w:tcW w:w="3193" w:type="dxa"/>
+            <w:tcBorders>
+              <w:top w:val="single" w:sz="4" w:space="0" w:color="000000"/>
+              <w:left w:val="single" w:sz="4" w:space="0" w:color="000000"/>
+              <w:bottom w:val="single" w:sz="4" w:space="0" w:color="000000"/>
+              <w:right w:val="single" w:sz="4" w:space="0" w:color="000000"/>
+            </w:tcBorders>
+          </w:tcPr>
+          <w:p>
+            <w:pPr>
+              <w:spacing w:line="259" w:lineRule="auto"/>
+              <w:ind w:left="1"/>
+              <w:rPr>
+                <w:rFonts w:ascii="Times New Roman" w:hAnsi="Times New Roman" w:cs="Times New Roman"/>
+                <w:color w:val="000000"/>
+                <w:sz w:val="24"/>
+                <w:szCs w:val="24"/>
+              </w:rPr>
+            </w:pPr>
+            <w:r>
+              <w:rPr>
+                <w:rFonts w:ascii="Times New Roman" w:hAnsi="Times New Roman" w:cs="Times New Roman"/>
+                <w:color w:val="000000"/>
+                <w:sz w:val="24"/>
+                <w:szCs w:val="24"/>
               </w:rPr>
               <w:t xml:space="preserve"> </w:t>
             </w:r>
@@ -936,18 +1105,18 @@
               <w:rPr>
                 <w:rFonts w:ascii="Times New Roman" w:hAnsi="Times New Roman" w:cs="Times New Roman"/>
                 <w:color w:val="000000"/>
-                <w:sz w:val="28"/>
-                <w:szCs w:val="28"/>
-              </w:rPr>
-            </w:pPr>
-            <w:r>
-              <w:rPr>
-                <w:rFonts w:ascii="Times New Roman" w:hAnsi="Times New Roman" w:cs="Times New Roman"/>
-                <w:color w:val="000000"/>
-                <w:sz w:val="28"/>
-                <w:szCs w:val="28"/>
-              </w:rPr>
-              <w:t xml:space="preserve">Расположение заголовков структурных элементов </w:t>
+                <w:sz w:val="24"/>
+                <w:szCs w:val="24"/>
+              </w:rPr>
+            </w:pPr>
+            <w:r>
+              <w:rPr>
+                <w:rFonts w:ascii="Times New Roman" w:hAnsi="Times New Roman" w:cs="Times New Roman"/>
+                <w:color w:val="000000"/>
+                <w:sz w:val="24"/>
+                <w:szCs w:val="24"/>
+              </w:rPr>
+              <w:t xml:space="preserve">Расположение нумерации страниц отчета </w:t>
             </w:r>
           </w:p>
         </w:tc>
@@ -967,28 +1136,18 @@
               <w:rPr>
                 <w:rFonts w:ascii="Times New Roman" w:hAnsi="Times New Roman" w:cs="Times New Roman"/>
                 <w:color w:val="000000"/>
-                <w:sz w:val="28"/>
-                <w:szCs w:val="28"/>
-              </w:rPr>
-            </w:pPr>
-            <w:r>
-              <w:rPr>
-                <w:rFonts w:ascii="Times New Roman" w:hAnsi="Times New Roman" w:cs="Times New Roman"/>
-                <w:color w:val="000000"/>
-                <w:sz w:val="28"/>
-                <w:szCs w:val="28"/>
-              </w:rPr>
-              <w:t xml:space="preserve">  Заголовки структурных элементов следует располагать в середине строки без точки в конце, прописными буквами, </w:t>
-            </w:r>
-            <w:r>
-              <w:rPr>
-                <w:rFonts w:ascii="Times New Roman" w:hAnsi="Times New Roman" w:cs="Times New Roman"/>
-                <w:color w:val="000000"/>
-                <w:sz w:val="28"/>
-                <w:szCs w:val="28"/>
-              </w:rPr>
-              <w:lastRenderedPageBreak/>
-              <w:t>не подчеркивая. Каждый структурный элемент и каждый раздел основной части отчета начинаются новой страницы.</w:t>
+                <w:sz w:val="24"/>
+                <w:szCs w:val="24"/>
+              </w:rPr>
+            </w:pPr>
+            <w:r>
+              <w:rPr>
+                <w:rFonts w:ascii="Times New Roman" w:hAnsi="Times New Roman" w:cs="Times New Roman"/>
+                <w:color w:val="000000"/>
+                <w:sz w:val="24"/>
+                <w:szCs w:val="24"/>
+              </w:rPr>
+              <w:t>Номер страницы проставляется в центре нижней части страницы без точки.</w:t>
             </w:r>
           </w:p>
         </w:tc>
@@ -1009,18 +1168,17 @@
               <w:rPr>
                 <w:rFonts w:ascii="Times New Roman" w:hAnsi="Times New Roman" w:cs="Times New Roman"/>
                 <w:color w:val="000000"/>
-                <w:sz w:val="28"/>
-                <w:szCs w:val="28"/>
-              </w:rPr>
-            </w:pPr>
-            <w:r>
-              <w:rPr>
-                <w:rFonts w:ascii="Times New Roman" w:hAnsi="Times New Roman" w:cs="Times New Roman"/>
-                <w:color w:val="000000"/>
-                <w:sz w:val="28"/>
-                <w:szCs w:val="28"/>
-              </w:rPr>
-              <w:lastRenderedPageBreak/>
+                <w:sz w:val="24"/>
+                <w:szCs w:val="24"/>
+              </w:rPr>
+            </w:pPr>
+            <w:r>
+              <w:rPr>
+                <w:rFonts w:ascii="Times New Roman" w:hAnsi="Times New Roman" w:cs="Times New Roman"/>
+                <w:color w:val="000000"/>
+                <w:sz w:val="24"/>
+                <w:szCs w:val="24"/>
+              </w:rPr>
               <w:t xml:space="preserve"> </w:t>
             </w:r>
           </w:p>
@@ -1046,19 +1204,18 @@
               <w:rPr>
                 <w:rFonts w:ascii="Times New Roman" w:hAnsi="Times New Roman" w:cs="Times New Roman"/>
                 <w:color w:val="000000"/>
-                <w:sz w:val="28"/>
-                <w:szCs w:val="28"/>
-              </w:rPr>
-            </w:pPr>
-            <w:r>
-              <w:rPr>
-                <w:rFonts w:ascii="Times New Roman" w:hAnsi="Times New Roman" w:cs="Times New Roman"/>
-                <w:color w:val="000000"/>
-                <w:sz w:val="28"/>
-                <w:szCs w:val="28"/>
-              </w:rPr>
-              <w:lastRenderedPageBreak/>
-              <w:t xml:space="preserve">Расположение нумерации страниц отчета </w:t>
+                <w:sz w:val="24"/>
+                <w:szCs w:val="24"/>
+              </w:rPr>
+            </w:pPr>
+            <w:r>
+              <w:rPr>
+                <w:rFonts w:ascii="Times New Roman" w:hAnsi="Times New Roman" w:cs="Times New Roman"/>
+                <w:color w:val="000000"/>
+                <w:sz w:val="24"/>
+                <w:szCs w:val="24"/>
+              </w:rPr>
+              <w:t xml:space="preserve">Нужна ли нумерация титульного листа? </w:t>
             </w:r>
           </w:p>
         </w:tc>
@@ -1078,18 +1235,18 @@
               <w:rPr>
                 <w:rFonts w:ascii="Times New Roman" w:hAnsi="Times New Roman" w:cs="Times New Roman"/>
                 <w:color w:val="000000"/>
-                <w:sz w:val="28"/>
-                <w:szCs w:val="28"/>
-              </w:rPr>
-            </w:pPr>
-            <w:r>
-              <w:rPr>
-                <w:rFonts w:ascii="Times New Roman" w:hAnsi="Times New Roman" w:cs="Times New Roman"/>
-                <w:color w:val="000000"/>
-                <w:sz w:val="28"/>
-                <w:szCs w:val="28"/>
-              </w:rPr>
-              <w:t>Номер страницы проставляется в центре нижней части страницы без точки.</w:t>
+                <w:sz w:val="24"/>
+                <w:szCs w:val="24"/>
+              </w:rPr>
+            </w:pPr>
+            <w:r>
+              <w:rPr>
+                <w:rFonts w:ascii="Times New Roman" w:hAnsi="Times New Roman" w:cs="Times New Roman"/>
+                <w:color w:val="000000"/>
+                <w:sz w:val="24"/>
+                <w:szCs w:val="24"/>
+              </w:rPr>
+              <w:t xml:space="preserve">  Титульный лист включают в общую нумерацию страниц отчета. </w:t>
             </w:r>
           </w:p>
         </w:tc>
@@ -1110,115 +1267,16 @@
               <w:rPr>
                 <w:rFonts w:ascii="Times New Roman" w:hAnsi="Times New Roman" w:cs="Times New Roman"/>
                 <w:color w:val="000000"/>
-                <w:sz w:val="28"/>
-                <w:szCs w:val="28"/>
-              </w:rPr>
-            </w:pPr>
-            <w:r>
-              <w:rPr>
-                <w:rFonts w:ascii="Times New Roman" w:hAnsi="Times New Roman" w:cs="Times New Roman"/>
-                <w:color w:val="000000"/>
-                <w:sz w:val="28"/>
-                <w:szCs w:val="28"/>
-              </w:rPr>
-              <w:t xml:space="preserve"> </w:t>
-            </w:r>
-          </w:p>
-        </w:tc>
-      </w:tr>
-      <w:tr>
-        <w:trPr>
-          <w:trHeight w:val="838"/>
-        </w:trPr>
-        <w:tc>
-          <w:tcPr>
-            <w:tcW w:w="3190" w:type="dxa"/>
-            <w:tcBorders>
-              <w:top w:val="single" w:sz="4" w:space="0" w:color="000000"/>
-              <w:left w:val="single" w:sz="4" w:space="0" w:color="000000"/>
-              <w:bottom w:val="single" w:sz="4" w:space="0" w:color="000000"/>
-              <w:right w:val="single" w:sz="4" w:space="0" w:color="000000"/>
-            </w:tcBorders>
-          </w:tcPr>
-          <w:p>
-            <w:pPr>
-              <w:spacing w:line="259" w:lineRule="auto"/>
-              <w:rPr>
-                <w:rFonts w:ascii="Times New Roman" w:hAnsi="Times New Roman" w:cs="Times New Roman"/>
-                <w:color w:val="000000"/>
-                <w:sz w:val="28"/>
-                <w:szCs w:val="28"/>
-              </w:rPr>
-            </w:pPr>
-            <w:r>
-              <w:rPr>
-                <w:rFonts w:ascii="Times New Roman" w:hAnsi="Times New Roman" w:cs="Times New Roman"/>
-                <w:color w:val="000000"/>
-                <w:sz w:val="28"/>
-                <w:szCs w:val="28"/>
-              </w:rPr>
-              <w:t xml:space="preserve">Нужна ли нумерация титульного листа? </w:t>
-            </w:r>
-          </w:p>
-        </w:tc>
-        <w:tc>
-          <w:tcPr>
-            <w:tcW w:w="3190" w:type="dxa"/>
-            <w:tcBorders>
-              <w:top w:val="single" w:sz="4" w:space="0" w:color="000000"/>
-              <w:left w:val="single" w:sz="4" w:space="0" w:color="000000"/>
-              <w:bottom w:val="single" w:sz="4" w:space="0" w:color="000000"/>
-              <w:right w:val="single" w:sz="4" w:space="0" w:color="000000"/>
-            </w:tcBorders>
-          </w:tcPr>
-          <w:p>
-            <w:pPr>
-              <w:spacing w:line="259" w:lineRule="auto"/>
-              <w:rPr>
-                <w:rFonts w:ascii="Times New Roman" w:hAnsi="Times New Roman" w:cs="Times New Roman"/>
-                <w:color w:val="000000"/>
-                <w:sz w:val="28"/>
-                <w:szCs w:val="28"/>
-              </w:rPr>
-            </w:pPr>
-            <w:r>
-              <w:rPr>
-                <w:rFonts w:ascii="Times New Roman" w:hAnsi="Times New Roman" w:cs="Times New Roman"/>
-                <w:color w:val="000000"/>
-                <w:sz w:val="28"/>
-                <w:szCs w:val="28"/>
-              </w:rPr>
-              <w:t xml:space="preserve">  Титульный лист включают в общую нумерацию страниц отчета. </w:t>
-            </w:r>
-          </w:p>
-        </w:tc>
-        <w:tc>
-          <w:tcPr>
-            <w:tcW w:w="3193" w:type="dxa"/>
-            <w:tcBorders>
-              <w:top w:val="single" w:sz="4" w:space="0" w:color="000000"/>
-              <w:left w:val="single" w:sz="4" w:space="0" w:color="000000"/>
-              <w:bottom w:val="single" w:sz="4" w:space="0" w:color="000000"/>
-              <w:right w:val="single" w:sz="4" w:space="0" w:color="000000"/>
-            </w:tcBorders>
-          </w:tcPr>
-          <w:p>
-            <w:pPr>
-              <w:spacing w:line="259" w:lineRule="auto"/>
-              <w:ind w:left="1"/>
-              <w:rPr>
-                <w:rFonts w:ascii="Times New Roman" w:hAnsi="Times New Roman" w:cs="Times New Roman"/>
-                <w:color w:val="000000"/>
-                <w:sz w:val="28"/>
-                <w:szCs w:val="28"/>
-              </w:rPr>
-            </w:pPr>
-            <w:r>
-              <w:rPr>
-                <w:rFonts w:ascii="Times New Roman" w:hAnsi="Times New Roman" w:cs="Times New Roman"/>
-                <w:color w:val="000000"/>
-                <w:sz w:val="28"/>
-                <w:szCs w:val="28"/>
+                <w:sz w:val="24"/>
+                <w:szCs w:val="24"/>
+              </w:rPr>
+            </w:pPr>
+            <w:r>
+              <w:rPr>
+                <w:rFonts w:ascii="Times New Roman" w:hAnsi="Times New Roman" w:cs="Times New Roman"/>
+                <w:color w:val="000000"/>
+                <w:sz w:val="24"/>
+                <w:szCs w:val="24"/>
               </w:rPr>
               <w:t xml:space="preserve">  Номер страницы на титульном листе не проставляют.</w:t>
             </w:r>
@@ -1245,19 +1303,28 @@
               <w:rPr>
                 <w:rFonts w:ascii="Times New Roman" w:hAnsi="Times New Roman" w:cs="Times New Roman"/>
                 <w:color w:val="000000"/>
-                <w:sz w:val="28"/>
-                <w:szCs w:val="28"/>
-              </w:rPr>
-            </w:pPr>
-            <w:r>
-              <w:rPr>
-                <w:rFonts w:ascii="Times New Roman" w:hAnsi="Times New Roman" w:cs="Times New Roman"/>
-                <w:color w:val="000000"/>
-                <w:sz w:val="28"/>
-                <w:szCs w:val="28"/>
+                <w:sz w:val="24"/>
+                <w:szCs w:val="24"/>
+              </w:rPr>
+            </w:pPr>
+            <w:r>
+              <w:rPr>
+                <w:rFonts w:ascii="Times New Roman" w:hAnsi="Times New Roman" w:cs="Times New Roman"/>
+                <w:color w:val="000000"/>
+                <w:sz w:val="24"/>
+                <w:szCs w:val="24"/>
               </w:rPr>
               <w:t xml:space="preserve">Нумерация разделов и </w:t>
             </w:r>
+            <w:r>
+              <w:rPr>
+                <w:rFonts w:ascii="Times New Roman" w:hAnsi="Times New Roman" w:cs="Times New Roman"/>
+                <w:color w:val="000000"/>
+                <w:sz w:val="24"/>
+                <w:szCs w:val="24"/>
+              </w:rPr>
+              <w:t>подразделов</w:t>
+            </w:r>
           </w:p>
         </w:tc>
         <w:tc>
@@ -1276,16 +1343,16 @@
               <w:rPr>
                 <w:rFonts w:ascii="Times New Roman" w:hAnsi="Times New Roman" w:cs="Times New Roman"/>
                 <w:color w:val="000000"/>
-                <w:sz w:val="28"/>
-                <w:szCs w:val="28"/>
-              </w:rPr>
-            </w:pPr>
-            <w:r>
-              <w:rPr>
-                <w:rFonts w:ascii="Times New Roman" w:hAnsi="Times New Roman" w:cs="Times New Roman"/>
-                <w:color w:val="000000"/>
-                <w:sz w:val="28"/>
-                <w:szCs w:val="28"/>
+                <w:sz w:val="24"/>
+                <w:szCs w:val="24"/>
+              </w:rPr>
+            </w:pPr>
+            <w:r>
+              <w:rPr>
+                <w:rFonts w:ascii="Times New Roman" w:hAnsi="Times New Roman" w:cs="Times New Roman"/>
+                <w:color w:val="000000"/>
+                <w:sz w:val="24"/>
+                <w:szCs w:val="24"/>
               </w:rPr>
               <w:t xml:space="preserve"> Разделы должны иметь порядковые номера в пределах всего отчета, обозначенные арабскими цифрами без точки и расположенные с абзацного отступа. Подразделы должны иметь нумерацию в пределах каждого раздела. Номер подраздела состоит из номеров раздела и подраздела, разделенных точкой. В конце номера подраздела точка не ставится. Разделы, как и подразделы, могут состоять из одного или нескольких пунктов.</w:t>
             </w:r>
@@ -1308,18 +1375,114 @@
               <w:rPr>
                 <w:rFonts w:ascii="Times New Roman" w:hAnsi="Times New Roman" w:cs="Times New Roman"/>
                 <w:color w:val="000000"/>
-                <w:sz w:val="28"/>
-                <w:szCs w:val="28"/>
-              </w:rPr>
-            </w:pPr>
-            <w:r>
-              <w:rPr>
-                <w:rFonts w:ascii="Times New Roman" w:hAnsi="Times New Roman" w:cs="Times New Roman"/>
-                <w:color w:val="000000"/>
-                <w:sz w:val="28"/>
-                <w:szCs w:val="28"/>
+                <w:sz w:val="24"/>
+                <w:szCs w:val="24"/>
+              </w:rPr>
+            </w:pPr>
+            <w:r>
+              <w:rPr>
+                <w:rFonts w:ascii="Times New Roman" w:hAnsi="Times New Roman" w:cs="Times New Roman"/>
+                <w:color w:val="000000"/>
+                <w:sz w:val="24"/>
+                <w:szCs w:val="24"/>
               </w:rPr>
               <w:t xml:space="preserve"> Если отчет не имеет подразделов, то нумерация пунктов в нем должна быть в пределах каждого раздела и номер пункта должен состоять из номеров раздела и пункта, разделенных точкой. В конце номера пункта точка не ставится.</w:t>
+            </w:r>
+          </w:p>
+        </w:tc>
+      </w:tr>
+      <w:tr>
+        <w:trPr>
+          <w:trHeight w:val="425"/>
+        </w:trPr>
+        <w:tc>
+          <w:tcPr>
+            <w:tcW w:w="3190" w:type="dxa"/>
+            <w:tcBorders>
+              <w:top w:val="single" w:sz="4" w:space="0" w:color="000000"/>
+              <w:left w:val="single" w:sz="4" w:space="0" w:color="000000"/>
+              <w:bottom w:val="single" w:sz="4" w:space="0" w:color="000000"/>
+              <w:right w:val="single" w:sz="4" w:space="0" w:color="000000"/>
+            </w:tcBorders>
+          </w:tcPr>
+          <w:p>
+            <w:pPr>
+              <w:rPr>
+                <w:rFonts w:ascii="Times New Roman" w:hAnsi="Times New Roman" w:cs="Times New Roman"/>
+                <w:color w:val="000000"/>
+                <w:sz w:val="24"/>
+                <w:szCs w:val="24"/>
+              </w:rPr>
+            </w:pPr>
+            <w:r>
+              <w:rPr>
+                <w:rFonts w:ascii="Times New Roman" w:hAnsi="Times New Roman" w:cs="Times New Roman"/>
+                <w:color w:val="000000"/>
+                <w:sz w:val="24"/>
+                <w:szCs w:val="24"/>
+              </w:rPr>
+              <w:t>Шрифт, положение и шаблон подписей к рисункам</w:t>
+            </w:r>
+          </w:p>
+        </w:tc>
+        <w:tc>
+          <w:tcPr>
+            <w:tcW w:w="3190" w:type="dxa"/>
+            <w:tcBorders>
+              <w:top w:val="single" w:sz="4" w:space="0" w:color="000000"/>
+              <w:left w:val="single" w:sz="4" w:space="0" w:color="000000"/>
+              <w:bottom w:val="single" w:sz="4" w:space="0" w:color="000000"/>
+              <w:right w:val="single" w:sz="4" w:space="0" w:color="000000"/>
+            </w:tcBorders>
+          </w:tcPr>
+          <w:p>
+            <w:pPr>
+              <w:rPr>
+                <w:rFonts w:ascii="Times New Roman" w:hAnsi="Times New Roman" w:cs="Times New Roman"/>
+                <w:color w:val="000000"/>
+                <w:sz w:val="24"/>
+                <w:szCs w:val="24"/>
+              </w:rPr>
+            </w:pPr>
+            <w:r>
+              <w:rPr>
+                <w:rFonts w:ascii="Times New Roman" w:hAnsi="Times New Roman" w:cs="Times New Roman"/>
+                <w:color w:val="000000"/>
+                <w:sz w:val="24"/>
+                <w:szCs w:val="24"/>
+              </w:rPr>
+              <w:t>Иллюстрации, за исключением иллюстраций, приведенных в приложениях, следует нумеровать арабскими цифрами сквозной нумерацией. Если рисунок один, то он обозначается :Рисунок 1</w:t>
+            </w:r>
+          </w:p>
+        </w:tc>
+        <w:tc>
+          <w:tcPr>
+            <w:tcW w:w="3193" w:type="dxa"/>
+            <w:tcBorders>
+              <w:top w:val="single" w:sz="4" w:space="0" w:color="000000"/>
+              <w:left w:val="single" w:sz="4" w:space="0" w:color="000000"/>
+              <w:bottom w:val="single" w:sz="4" w:space="0" w:color="000000"/>
+              <w:right w:val="single" w:sz="4" w:space="0" w:color="000000"/>
+            </w:tcBorders>
+          </w:tcPr>
+          <w:p>
+            <w:pPr>
+              <w:ind w:left="1"/>
+              <w:rPr>
+                <w:rFonts w:ascii="Times New Roman" w:hAnsi="Times New Roman" w:cs="Times New Roman"/>
+                <w:color w:val="000000"/>
+                <w:sz w:val="24"/>
+                <w:szCs w:val="24"/>
+              </w:rPr>
+            </w:pPr>
+            <w:r>
+              <w:rPr>
+                <w:rFonts w:ascii="Times New Roman" w:hAnsi="Times New Roman" w:cs="Times New Roman"/>
+                <w:color w:val="000000"/>
+                <w:sz w:val="24"/>
+                <w:szCs w:val="24"/>
+              </w:rPr>
+              <w:t>Допускается нумеровать иллюстрации в пределах раздела отчета. В этом случае номер иллюстрации состоит из номера раздела и порядкового номера иллюстрации, разделенных точкой :Рисунок 2.1.</w:t>
             </w:r>
           </w:p>
         </w:tc>
@@ -1336,6 +1499,53 @@
           <w:lang w:eastAsia="ru-RU"/>
         </w:rPr>
       </w:pPr>
+    </w:p>
+    <w:p>
+      <w:pPr>
+        <w:spacing w:after="3"/>
+        <w:rPr>
+          <w:rFonts w:ascii="Times New Roman" w:eastAsia="Times New Roman" w:hAnsi="Times New Roman" w:cs="Times New Roman"/>
+          <w:color w:val="000000"/>
+          <w:sz w:val="28"/>
+          <w:szCs w:val="28"/>
+          <w:lang w:eastAsia="ru-RU"/>
+        </w:rPr>
+      </w:pPr>
+    </w:p>
+    <w:p>
+      <w:pPr>
+        <w:spacing w:after="3"/>
+        <w:rPr>
+          <w:rFonts w:ascii="Times New Roman" w:eastAsia="Times New Roman" w:hAnsi="Times New Roman" w:cs="Times New Roman"/>
+          <w:color w:val="000000"/>
+          <w:sz w:val="28"/>
+          <w:szCs w:val="28"/>
+          <w:lang w:eastAsia="ru-RU"/>
+        </w:rPr>
+      </w:pPr>
+    </w:p>
+    <w:p>
+      <w:pPr>
+        <w:spacing w:after="3"/>
+        <w:rPr>
+          <w:rFonts w:ascii="Times New Roman" w:eastAsia="Times New Roman" w:hAnsi="Times New Roman" w:cs="Times New Roman"/>
+          <w:color w:val="000000"/>
+          <w:sz w:val="28"/>
+          <w:szCs w:val="28"/>
+          <w:lang w:eastAsia="ru-RU"/>
+        </w:rPr>
+      </w:pPr>
+      <w:r>
+        <w:rPr>
+          <w:rFonts w:ascii="Times New Roman" w:eastAsia="Times New Roman" w:hAnsi="Times New Roman" w:cs="Times New Roman"/>
+          <w:color w:val="000000"/>
+          <w:sz w:val="28"/>
+          <w:szCs w:val="28"/>
+          <w:lang w:eastAsia="ru-RU"/>
+        </w:rPr>
+        <w:lastRenderedPageBreak/>
+        <w:t>Продолжение таблицы 1</w:t>
+      </w:r>
     </w:p>
     <w:tbl>
       <w:tblPr>
@@ -1356,185 +1566,6 @@
       </w:tblGrid>
       <w:tr>
         <w:trPr>
-          <w:trHeight w:val="425"/>
-        </w:trPr>
-        <w:tc>
-          <w:tcPr>
-            <w:tcW w:w="3190" w:type="dxa"/>
-            <w:tcBorders>
-              <w:top w:val="single" w:sz="4" w:space="0" w:color="000000"/>
-              <w:left w:val="single" w:sz="4" w:space="0" w:color="000000"/>
-              <w:bottom w:val="single" w:sz="4" w:space="0" w:color="000000"/>
-              <w:right w:val="single" w:sz="4" w:space="0" w:color="000000"/>
-            </w:tcBorders>
-          </w:tcPr>
-          <w:p>
-            <w:pPr>
-              <w:spacing w:line="259" w:lineRule="auto"/>
-              <w:rPr>
-                <w:rFonts w:ascii="Times New Roman" w:hAnsi="Times New Roman" w:cs="Times New Roman"/>
-                <w:color w:val="000000"/>
-                <w:sz w:val="28"/>
-                <w:szCs w:val="28"/>
-              </w:rPr>
-            </w:pPr>
-            <w:r>
-              <w:rPr>
-                <w:rFonts w:ascii="Times New Roman" w:hAnsi="Times New Roman" w:cs="Times New Roman"/>
-                <w:color w:val="000000"/>
-                <w:sz w:val="28"/>
-                <w:szCs w:val="28"/>
-              </w:rPr>
-              <w:t xml:space="preserve">подразделов </w:t>
-            </w:r>
-          </w:p>
-        </w:tc>
-        <w:tc>
-          <w:tcPr>
-            <w:tcW w:w="3190" w:type="dxa"/>
-            <w:tcBorders>
-              <w:top w:val="single" w:sz="4" w:space="0" w:color="000000"/>
-              <w:left w:val="single" w:sz="4" w:space="0" w:color="000000"/>
-              <w:bottom w:val="single" w:sz="4" w:space="0" w:color="000000"/>
-              <w:right w:val="single" w:sz="4" w:space="0" w:color="000000"/>
-            </w:tcBorders>
-          </w:tcPr>
-          <w:p>
-            <w:pPr>
-              <w:spacing w:after="160" w:line="259" w:lineRule="auto"/>
-              <w:rPr>
-                <w:rFonts w:ascii="Times New Roman" w:hAnsi="Times New Roman" w:cs="Times New Roman"/>
-                <w:color w:val="000000"/>
-                <w:sz w:val="28"/>
-                <w:szCs w:val="28"/>
-              </w:rPr>
-            </w:pPr>
-          </w:p>
-        </w:tc>
-        <w:tc>
-          <w:tcPr>
-            <w:tcW w:w="3193" w:type="dxa"/>
-            <w:tcBorders>
-              <w:top w:val="single" w:sz="4" w:space="0" w:color="000000"/>
-              <w:left w:val="single" w:sz="4" w:space="0" w:color="000000"/>
-              <w:bottom w:val="single" w:sz="4" w:space="0" w:color="000000"/>
-              <w:right w:val="single" w:sz="4" w:space="0" w:color="000000"/>
-            </w:tcBorders>
-          </w:tcPr>
-          <w:p>
-            <w:pPr>
-              <w:spacing w:after="160" w:line="259" w:lineRule="auto"/>
-              <w:rPr>
-                <w:rFonts w:ascii="Times New Roman" w:hAnsi="Times New Roman" w:cs="Times New Roman"/>
-                <w:color w:val="000000"/>
-                <w:sz w:val="28"/>
-                <w:szCs w:val="28"/>
-              </w:rPr>
-            </w:pPr>
-          </w:p>
-        </w:tc>
-      </w:tr>
-      <w:tr>
-        <w:trPr>
-          <w:trHeight w:val="1253"/>
-        </w:trPr>
-        <w:tc>
-          <w:tcPr>
-            <w:tcW w:w="3190" w:type="dxa"/>
-            <w:tcBorders>
-              <w:top w:val="single" w:sz="4" w:space="0" w:color="000000"/>
-              <w:left w:val="single" w:sz="4" w:space="0" w:color="000000"/>
-              <w:bottom w:val="single" w:sz="4" w:space="0" w:color="000000"/>
-              <w:right w:val="single" w:sz="4" w:space="0" w:color="000000"/>
-            </w:tcBorders>
-          </w:tcPr>
-          <w:p>
-            <w:pPr>
-              <w:spacing w:line="259" w:lineRule="auto"/>
-              <w:rPr>
-                <w:rFonts w:ascii="Times New Roman" w:hAnsi="Times New Roman" w:cs="Times New Roman"/>
-                <w:color w:val="000000"/>
-                <w:sz w:val="28"/>
-                <w:szCs w:val="28"/>
-              </w:rPr>
-            </w:pPr>
-            <w:r>
-              <w:rPr>
-                <w:rFonts w:ascii="Times New Roman" w:hAnsi="Times New Roman" w:cs="Times New Roman"/>
-                <w:color w:val="000000"/>
-                <w:sz w:val="28"/>
-                <w:szCs w:val="28"/>
-              </w:rPr>
-              <w:t xml:space="preserve">Шрифт, положение и шаблон подписей к рисункам </w:t>
-            </w:r>
-          </w:p>
-        </w:tc>
-        <w:tc>
-          <w:tcPr>
-            <w:tcW w:w="3190" w:type="dxa"/>
-            <w:tcBorders>
-              <w:top w:val="single" w:sz="4" w:space="0" w:color="000000"/>
-              <w:left w:val="single" w:sz="4" w:space="0" w:color="000000"/>
-              <w:bottom w:val="single" w:sz="4" w:space="0" w:color="000000"/>
-              <w:right w:val="single" w:sz="4" w:space="0" w:color="000000"/>
-            </w:tcBorders>
-          </w:tcPr>
-          <w:p>
-            <w:pPr>
-              <w:spacing w:line="259" w:lineRule="auto"/>
-              <w:rPr>
-                <w:rFonts w:ascii="Times New Roman" w:hAnsi="Times New Roman" w:cs="Times New Roman"/>
-                <w:color w:val="000000"/>
-                <w:sz w:val="28"/>
-                <w:szCs w:val="28"/>
-              </w:rPr>
-            </w:pPr>
-            <w:r>
-              <w:rPr>
-                <w:rFonts w:ascii="Times New Roman" w:hAnsi="Times New Roman" w:cs="Times New Roman"/>
-                <w:color w:val="000000"/>
-                <w:sz w:val="28"/>
-                <w:szCs w:val="28"/>
-              </w:rPr>
-              <w:t xml:space="preserve"> Иллюстрации, за исключением иллюстраций, приведенных в приложениях, следует нумеровать арабскими цифрами сквозной нумерацией. Если рисунок один, то он обозначается :Рисунок 1</w:t>
-            </w:r>
-          </w:p>
-        </w:tc>
-        <w:tc>
-          <w:tcPr>
-            <w:tcW w:w="3193" w:type="dxa"/>
-            <w:tcBorders>
-              <w:top w:val="single" w:sz="4" w:space="0" w:color="000000"/>
-              <w:left w:val="single" w:sz="4" w:space="0" w:color="000000"/>
-              <w:bottom w:val="single" w:sz="4" w:space="0" w:color="000000"/>
-              <w:right w:val="single" w:sz="4" w:space="0" w:color="000000"/>
-            </w:tcBorders>
-          </w:tcPr>
-          <w:p>
-            <w:pPr>
-              <w:spacing w:line="259" w:lineRule="auto"/>
-              <w:ind w:left="1"/>
-              <w:rPr>
-                <w:rFonts w:ascii="Times New Roman" w:hAnsi="Times New Roman" w:cs="Times New Roman"/>
-                <w:color w:val="000000"/>
-                <w:sz w:val="28"/>
-                <w:szCs w:val="28"/>
-              </w:rPr>
-            </w:pPr>
-            <w:r>
-              <w:rPr>
-                <w:rFonts w:ascii="Times New Roman" w:hAnsi="Times New Roman" w:cs="Times New Roman"/>
-                <w:color w:val="000000"/>
-                <w:sz w:val="28"/>
-                <w:szCs w:val="28"/>
-              </w:rPr>
-              <w:t xml:space="preserve"> Допускается нумеровать иллюстрации в пределах раздела отчета. В этом случае номер иллюстрации состоит из номера раздела и порядкового номера иллюстрации, разделенных точкой :Рисунок 2.1.</w:t>
-            </w:r>
-          </w:p>
-        </w:tc>
-      </w:tr>
-      <w:tr>
-        <w:trPr>
           <w:trHeight w:val="838"/>
         </w:trPr>
         <w:tc>
@@ -1553,17 +1584,16 @@
               <w:rPr>
                 <w:rFonts w:ascii="Times New Roman" w:hAnsi="Times New Roman" w:cs="Times New Roman"/>
                 <w:color w:val="000000"/>
-                <w:sz w:val="28"/>
-                <w:szCs w:val="28"/>
-              </w:rPr>
-            </w:pPr>
-            <w:bookmarkStart w:id="0" w:name="_GoBack"/>
-            <w:r>
-              <w:rPr>
-                <w:rFonts w:ascii="Times New Roman" w:hAnsi="Times New Roman" w:cs="Times New Roman"/>
-                <w:color w:val="000000"/>
-                <w:sz w:val="28"/>
-                <w:szCs w:val="28"/>
+                <w:sz w:val="24"/>
+                <w:szCs w:val="24"/>
+              </w:rPr>
+            </w:pPr>
+            <w:r>
+              <w:rPr>
+                <w:rFonts w:ascii="Times New Roman" w:hAnsi="Times New Roman" w:cs="Times New Roman"/>
+                <w:color w:val="000000"/>
+                <w:sz w:val="24"/>
+                <w:szCs w:val="24"/>
               </w:rPr>
               <w:t xml:space="preserve">Положение подписи к таблице </w:t>
             </w:r>
@@ -1585,16 +1615,16 @@
               <w:rPr>
                 <w:rFonts w:ascii="Times New Roman" w:hAnsi="Times New Roman" w:cs="Times New Roman"/>
                 <w:color w:val="000000"/>
-                <w:sz w:val="28"/>
-                <w:szCs w:val="28"/>
-              </w:rPr>
-            </w:pPr>
-            <w:r>
-              <w:rPr>
-                <w:rFonts w:ascii="Times New Roman" w:hAnsi="Times New Roman" w:cs="Times New Roman"/>
-                <w:color w:val="000000"/>
-                <w:sz w:val="28"/>
-                <w:szCs w:val="28"/>
+                <w:sz w:val="24"/>
+                <w:szCs w:val="24"/>
+              </w:rPr>
+            </w:pPr>
+            <w:r>
+              <w:rPr>
+                <w:rFonts w:ascii="Times New Roman" w:hAnsi="Times New Roman" w:cs="Times New Roman"/>
+                <w:color w:val="000000"/>
+                <w:sz w:val="24"/>
+                <w:szCs w:val="24"/>
               </w:rPr>
               <w:t xml:space="preserve"> Таблицы, за исключением таблиц приложений, следует нумеровать арабскими цифрами сквозной нумерацией.</w:t>
             </w:r>
@@ -1617,56 +1647,66 @@
               <w:rPr>
                 <w:rFonts w:ascii="Times New Roman" w:hAnsi="Times New Roman" w:cs="Times New Roman"/>
                 <w:color w:val="000000"/>
-                <w:sz w:val="28"/>
-                <w:szCs w:val="28"/>
-              </w:rPr>
-            </w:pPr>
-            <w:r>
-              <w:rPr>
-                <w:rFonts w:ascii="Times New Roman" w:hAnsi="Times New Roman" w:cs="Times New Roman"/>
-                <w:color w:val="000000"/>
-                <w:sz w:val="28"/>
-                <w:szCs w:val="28"/>
+                <w:sz w:val="24"/>
+                <w:szCs w:val="24"/>
+              </w:rPr>
+            </w:pPr>
+            <w:r>
+              <w:rPr>
+                <w:rFonts w:ascii="Times New Roman" w:hAnsi="Times New Roman" w:cs="Times New Roman"/>
+                <w:color w:val="000000"/>
+                <w:sz w:val="24"/>
+                <w:szCs w:val="24"/>
               </w:rPr>
               <w:t xml:space="preserve"> Допускается нумеровать таблицы в пределах раздела при большом объеме отчета. В этом случае номер таблицы состоит из номера раздела и порядкового номера таблицы, разделенных точкой: Таблица 2.3.</w:t>
             </w:r>
           </w:p>
         </w:tc>
       </w:tr>
-      <w:bookmarkEnd w:id="0"/>
     </w:tbl>
     <w:p>
       <w:pPr>
-        <w:pStyle w:val="a3"/>
-        <w:rPr>
+        <w:spacing w:after="3"/>
+        <w:rPr>
+          <w:rFonts w:ascii="Times New Roman" w:eastAsia="Times New Roman" w:hAnsi="Times New Roman" w:cs="Times New Roman"/>
           <w:color w:val="000000"/>
           <w:sz w:val="28"/>
           <w:szCs w:val="28"/>
+          <w:lang w:eastAsia="ru-RU"/>
         </w:rPr>
       </w:pPr>
     </w:p>
     <w:p>
       <w:pPr>
-        <w:pStyle w:val="a3"/>
-        <w:rPr>
+        <w:spacing w:after="3" w:line="360" w:lineRule="auto"/>
+        <w:ind w:firstLine="709"/>
+        <w:rPr>
+          <w:rFonts w:ascii="Times New Roman" w:eastAsia="Times New Roman" w:hAnsi="Times New Roman" w:cs="Times New Roman"/>
+          <w:b/>
           <w:color w:val="000000"/>
           <w:sz w:val="28"/>
           <w:szCs w:val="28"/>
+          <w:lang w:eastAsia="ru-RU"/>
         </w:rPr>
       </w:pPr>
       <w:r>
         <w:rPr>
+          <w:rFonts w:ascii="Times New Roman" w:eastAsia="Times New Roman" w:hAnsi="Times New Roman" w:cs="Times New Roman"/>
+          <w:b/>
           <w:color w:val="000000"/>
           <w:sz w:val="28"/>
           <w:szCs w:val="28"/>
-        </w:rPr>
-        <w:lastRenderedPageBreak/>
-        <w:t>Выводы</w:t>
+          <w:lang w:eastAsia="ru-RU"/>
+        </w:rPr>
+        <w:t>Выводы:</w:t>
       </w:r>
     </w:p>
     <w:p>
       <w:pPr>
         <w:pStyle w:val="a3"/>
+        <w:spacing w:before="0" w:beforeAutospacing="0" w:after="0" w:afterAutospacing="0" w:line="360" w:lineRule="auto"/>
+        <w:ind w:firstLine="709"/>
+        <w:jc w:val="both"/>
         <w:rPr>
           <w:color w:val="000000"/>
           <w:sz w:val="28"/>
@@ -1679,12 +1719,39 @@
           <w:sz w:val="28"/>
           <w:szCs w:val="28"/>
         </w:rPr>
-        <w:t>Я изучил требования к отчетной документации и правилам оформления отчётов, критериям оценок</w:t>
+        <w:t xml:space="preserve">В ходе выполнения работы были </w:t>
+      </w:r>
+      <w:r>
+        <w:rPr>
+          <w:color w:val="000000"/>
+          <w:sz w:val="28"/>
+          <w:szCs w:val="28"/>
+        </w:rPr>
+        <w:t>изуч</w:t>
+      </w:r>
+      <w:r>
+        <w:rPr>
+          <w:color w:val="000000"/>
+          <w:sz w:val="28"/>
+          <w:szCs w:val="28"/>
+        </w:rPr>
+        <w:t xml:space="preserve">ены </w:t>
+      </w:r>
+      <w:r>
+        <w:rPr>
+          <w:color w:val="000000"/>
+          <w:sz w:val="28"/>
+          <w:szCs w:val="28"/>
+        </w:rPr>
+        <w:t>требования к отчетной документации и правилам оформления отчётов, критериям оценок</w:t>
       </w:r>
     </w:p>
     <w:p>
       <w:pPr>
         <w:pStyle w:val="a3"/>
+        <w:spacing w:before="0" w:beforeAutospacing="0" w:after="0" w:afterAutospacing="0" w:line="360" w:lineRule="auto"/>
+        <w:ind w:firstLine="709"/>
+        <w:jc w:val="both"/>
         <w:rPr>
           <w:color w:val="000000"/>
           <w:sz w:val="28"/>
@@ -1699,36 +1766,93 @@
         </w:rPr>
         <w:t>Список используемых источников:</w:t>
       </w:r>
+      <w:bookmarkStart w:id="0" w:name="_GoBack"/>
+      <w:bookmarkEnd w:id="0"/>
     </w:p>
     <w:p>
       <w:pPr>
         <w:pStyle w:val="a3"/>
+        <w:spacing w:before="0" w:beforeAutospacing="0" w:after="0" w:afterAutospacing="0" w:line="360" w:lineRule="auto"/>
+        <w:ind w:firstLine="709"/>
+        <w:jc w:val="both"/>
+        <w:rPr>
+          <w:color w:val="000000"/>
+          <w:sz w:val="28"/>
+          <w:szCs w:val="28"/>
+        </w:rPr>
+      </w:pPr>
+      <w:r>
         <w:rPr>
           <w:color w:val="000000"/>
           <w:sz w:val="27"/>
           <w:szCs w:val="27"/>
         </w:rPr>
-      </w:pPr>
+        <w:t>1)</w:t>
+      </w:r>
       <w:r>
         <w:rPr>
           <w:color w:val="000000"/>
           <w:sz w:val="27"/>
           <w:szCs w:val="27"/>
         </w:rPr>
-        <w:t xml:space="preserve">1) </w:t>
+        <w:t xml:space="preserve"> </w:t>
+      </w:r>
+      <w:r>
+        <w:rPr>
+          <w:color w:val="000000"/>
+          <w:sz w:val="27"/>
+          <w:szCs w:val="27"/>
+        </w:rPr>
+        <w:t xml:space="preserve">МЕЖГОСУДАРСТВЕННЫЙ СТАНДАРТ Система стандартов по информации, библиотечному и издательскому делу ОТЧЕТ О НАУЧНО-ИССЛЕДОВАТЕЛЬСКОЙ РАБОТЕ Структура и правила оформления. — Текст : электронный // Томский государственный университет : [сайт]. URL: </w:t>
       </w:r>
       <w:hyperlink r:id="rId4" w:history="1">
         <w:r>
           <w:rPr>
-            <w:rStyle w:val="a4"/>
+            <w:rStyle w:val="ab"/>
             <w:sz w:val="27"/>
             <w:szCs w:val="27"/>
           </w:rPr>
           <w:t>http://www.tsu.ru/upload/medialibrary/8cf/gost_7.32_2017.pdf</w:t>
         </w:r>
       </w:hyperlink>
+      <w:r>
+        <w:rPr>
+          <w:color w:val="000000"/>
+          <w:sz w:val="27"/>
+          <w:szCs w:val="27"/>
+        </w:rPr>
+        <w:t xml:space="preserve"> (дата обращения: 18.05.2021).</w:t>
+      </w:r>
     </w:p>
-    <w:p/>
+    <w:p>
+      <w:pPr>
+        <w:spacing w:after="3"/>
+        <w:rPr>
+          <w:rFonts w:ascii="Times New Roman" w:eastAsia="Times New Roman" w:hAnsi="Times New Roman" w:cs="Times New Roman"/>
+          <w:color w:val="000000"/>
+          <w:sz w:val="28"/>
+          <w:szCs w:val="28"/>
+          <w:lang w:eastAsia="ru-RU"/>
+        </w:rPr>
+      </w:pPr>
+    </w:p>
+    <w:p>
+      <w:pPr>
+        <w:spacing w:after="0" w:line="360" w:lineRule="auto"/>
+        <w:rPr>
+          <w:rFonts w:ascii="Times New Roman" w:eastAsia="Times New Roman" w:hAnsi="Times New Roman" w:cs="Times New Roman"/>
+          <w:color w:val="000000"/>
+          <w:sz w:val="24"/>
+          <w:lang w:eastAsia="ru-RU"/>
+        </w:rPr>
+      </w:pPr>
+    </w:p>
+    <w:p>
+      <w:pPr>
+        <w:spacing w:line="360" w:lineRule="auto"/>
+        <w:ind w:firstLine="709"/>
+      </w:pPr>
+    </w:p>
     <w:sectPr>
       <w:pgSz w:w="11906" w:h="16838"/>
       <w:pgMar w:top="1134" w:right="850" w:bottom="1134" w:left="1701" w:header="708" w:footer="708" w:gutter="0"/>
@@ -2132,6 +2256,7 @@
   <w:style w:type="paragraph" w:default="1" w:styleId="a">
     <w:name w:val="Normal"/>
     <w:qFormat/>
+    <w:rsid w:val="00954BB5"/>
   </w:style>
   <w:style w:type="character" w:default="1" w:styleId="a0">
     <w:name w:val="Default Paragraph Font"/>
@@ -2166,7 +2291,7 @@
     <w:uiPriority w:val="99"/>
     <w:semiHidden/>
     <w:unhideWhenUsed/>
-    <w:rsid w:val="00DC5647"/>
+    <w:rsid w:val="00954BB5"/>
     <w:pPr>
       <w:spacing w:before="100" w:beforeAutospacing="1" w:after="100" w:afterAutospacing="1" w:line="240" w:lineRule="auto"/>
     </w:pPr>
@@ -2179,7 +2304,7 @@
   </w:style>
   <w:style w:type="table" w:customStyle="1" w:styleId="TableGrid">
     <w:name w:val="TableGrid"/>
-    <w:rsid w:val="00DC5647"/>
+    <w:rsid w:val="00954BB5"/>
     <w:pPr>
       <w:spacing w:after="0" w:line="240" w:lineRule="auto"/>
     </w:pPr>
@@ -2197,11 +2322,109 @@
     </w:tblPr>
   </w:style>
   <w:style w:type="character" w:styleId="a4">
+    <w:name w:val="annotation reference"/>
+    <w:basedOn w:val="a0"/>
+    <w:uiPriority w:val="99"/>
+    <w:semiHidden/>
+    <w:unhideWhenUsed/>
+    <w:rsid w:val="00954BB5"/>
+    <w:rPr>
+      <w:sz w:val="16"/>
+      <w:szCs w:val="16"/>
+    </w:rPr>
+  </w:style>
+  <w:style w:type="paragraph" w:styleId="a5">
+    <w:name w:val="annotation text"/>
+    <w:basedOn w:val="a"/>
+    <w:link w:val="a6"/>
+    <w:uiPriority w:val="99"/>
+    <w:semiHidden/>
+    <w:unhideWhenUsed/>
+    <w:rsid w:val="00954BB5"/>
+    <w:pPr>
+      <w:spacing w:line="240" w:lineRule="auto"/>
+    </w:pPr>
+    <w:rPr>
+      <w:sz w:val="20"/>
+      <w:szCs w:val="20"/>
+    </w:rPr>
+  </w:style>
+  <w:style w:type="character" w:customStyle="1" w:styleId="a6">
+    <w:name w:val="Текст примечания Знак"/>
+    <w:basedOn w:val="a0"/>
+    <w:link w:val="a5"/>
+    <w:uiPriority w:val="99"/>
+    <w:semiHidden/>
+    <w:rsid w:val="00954BB5"/>
+    <w:rPr>
+      <w:sz w:val="20"/>
+      <w:szCs w:val="20"/>
+    </w:rPr>
+  </w:style>
+  <w:style w:type="paragraph" w:styleId="a7">
+    <w:name w:val="Balloon Text"/>
+    <w:basedOn w:val="a"/>
+    <w:link w:val="a8"/>
+    <w:uiPriority w:val="99"/>
+    <w:semiHidden/>
+    <w:unhideWhenUsed/>
+    <w:rsid w:val="00954BB5"/>
+    <w:pPr>
+      <w:spacing w:after="0" w:line="240" w:lineRule="auto"/>
+    </w:pPr>
+    <w:rPr>
+      <w:rFonts w:ascii="Segoe UI" w:hAnsi="Segoe UI" w:cs="Segoe UI"/>
+      <w:sz w:val="18"/>
+      <w:szCs w:val="18"/>
+    </w:rPr>
+  </w:style>
+  <w:style w:type="character" w:customStyle="1" w:styleId="a8">
+    <w:name w:val="Текст выноски Знак"/>
+    <w:basedOn w:val="a0"/>
+    <w:link w:val="a7"/>
+    <w:uiPriority w:val="99"/>
+    <w:semiHidden/>
+    <w:rsid w:val="00954BB5"/>
+    <w:rPr>
+      <w:rFonts w:ascii="Segoe UI" w:hAnsi="Segoe UI" w:cs="Segoe UI"/>
+      <w:sz w:val="18"/>
+      <w:szCs w:val="18"/>
+    </w:rPr>
+  </w:style>
+  <w:style w:type="paragraph" w:styleId="a9">
+    <w:name w:val="annotation subject"/>
+    <w:basedOn w:val="a5"/>
+    <w:next w:val="a5"/>
+    <w:link w:val="aa"/>
+    <w:uiPriority w:val="99"/>
+    <w:semiHidden/>
+    <w:unhideWhenUsed/>
+    <w:rsid w:val="00954BB5"/>
+    <w:rPr>
+      <w:b/>
+      <w:bCs/>
+    </w:rPr>
+  </w:style>
+  <w:style w:type="character" w:customStyle="1" w:styleId="aa">
+    <w:name w:val="Тема примечания Знак"/>
+    <w:basedOn w:val="a6"/>
+    <w:link w:val="a9"/>
+    <w:uiPriority w:val="99"/>
+    <w:semiHidden/>
+    <w:rsid w:val="00954BB5"/>
+    <w:rPr>
+      <w:b/>
+      <w:bCs/>
+      <w:sz w:val="20"/>
+      <w:szCs w:val="20"/>
+    </w:rPr>
+  </w:style>
+  <w:style w:type="character" w:styleId="ab">
     <w:name w:val="Hyperlink"/>
     <w:basedOn w:val="a0"/>
     <w:uiPriority w:val="99"/>
     <w:unhideWhenUsed/>
-    <w:rsid w:val="00DC5647"/>
+    <w:rsid w:val="00954BB5"/>
     <w:rPr>
       <w:color w:val="0563C1" w:themeColor="hyperlink"/>
       <w:u w:val="single"/>

</xml_diff>